<commit_message>
add AD, small design revisions
</commit_message>
<xml_diff>
--- a/docs/Software Requirements Specifications.docx
+++ b/docs/Software Requirements Specifications.docx
@@ -88,9 +88,8 @@
                               <w:sdt>
                                 <w:sdtPr>
                                   <w:rPr>
-                                    <w:rFonts w:asciiTheme="majorHAnsi" w:eastAsiaTheme="majorEastAsia" w:hAnsiTheme="majorHAnsi" w:cstheme="majorBidi"/>
+                                    <w:rFonts w:eastAsiaTheme="majorEastAsia" w:cstheme="majorBidi"/>
                                     <w:caps/>
-                                    <w:color w:val="8496B0" w:themeColor="text2" w:themeTint="99"/>
                                     <w:sz w:val="64"/>
                                     <w:szCs w:val="64"/>
                                   </w:rPr>
@@ -111,18 +110,16 @@
                                     <w:pPr>
                                       <w:pStyle w:val="NoSpacing"/>
                                       <w:rPr>
-                                        <w:rFonts w:asciiTheme="majorHAnsi" w:eastAsiaTheme="majorEastAsia" w:hAnsiTheme="majorHAnsi" w:cstheme="majorBidi"/>
+                                        <w:rFonts w:eastAsiaTheme="majorEastAsia" w:cstheme="majorBidi"/>
                                         <w:caps/>
-                                        <w:color w:val="8496B0" w:themeColor="text2" w:themeTint="99"/>
                                         <w:sz w:val="68"/>
                                         <w:szCs w:val="68"/>
                                       </w:rPr>
                                     </w:pPr>
                                     <w:r>
                                       <w:rPr>
-                                        <w:rFonts w:asciiTheme="majorHAnsi" w:eastAsiaTheme="majorEastAsia" w:hAnsiTheme="majorHAnsi" w:cstheme="majorBidi"/>
+                                        <w:rFonts w:eastAsiaTheme="majorEastAsia" w:cstheme="majorBidi"/>
                                         <w:caps/>
-                                        <w:color w:val="8496B0" w:themeColor="text2" w:themeTint="99"/>
                                         <w:sz w:val="64"/>
                                         <w:szCs w:val="64"/>
                                       </w:rPr>
@@ -136,7 +133,7 @@
                                   <w:pStyle w:val="NoSpacing"/>
                                   <w:spacing w:before="120"/>
                                   <w:rPr>
-                                    <w:color w:val="4472C4" w:themeColor="accent1"/>
+                                    <w:color w:val="C00000"/>
                                     <w:sz w:val="36"/>
                                     <w:szCs w:val="36"/>
                                   </w:rPr>
@@ -144,7 +141,7 @@
                                 <w:sdt>
                                   <w:sdtPr>
                                     <w:rPr>
-                                      <w:color w:val="4472C4" w:themeColor="accent1"/>
+                                      <w:color w:val="C00000"/>
                                       <w:sz w:val="36"/>
                                       <w:szCs w:val="36"/>
                                     </w:rPr>
@@ -158,7 +155,7 @@
                                   <w:sdtContent>
                                     <w:r>
                                       <w:rPr>
-                                        <w:color w:val="4472C4" w:themeColor="accent1"/>
+                                        <w:color w:val="C00000"/>
                                         <w:sz w:val="36"/>
                                         <w:szCs w:val="36"/>
                                       </w:rPr>
@@ -169,6 +166,7 @@
                                 <w:r>
                                   <w:rPr>
                                     <w:noProof/>
+                                    <w:color w:val="C00000"/>
                                   </w:rPr>
                                   <w:t xml:space="preserve"> </w:t>
                                 </w:r>
@@ -203,9 +201,8 @@
                         <w:sdt>
                           <w:sdtPr>
                             <w:rPr>
-                              <w:rFonts w:asciiTheme="majorHAnsi" w:eastAsiaTheme="majorEastAsia" w:hAnsiTheme="majorHAnsi" w:cstheme="majorBidi"/>
+                              <w:rFonts w:eastAsiaTheme="majorEastAsia" w:cstheme="majorBidi"/>
                               <w:caps/>
-                              <w:color w:val="8496B0" w:themeColor="text2" w:themeTint="99"/>
                               <w:sz w:val="64"/>
                               <w:szCs w:val="64"/>
                             </w:rPr>
@@ -226,18 +223,16 @@
                               <w:pPr>
                                 <w:pStyle w:val="NoSpacing"/>
                                 <w:rPr>
-                                  <w:rFonts w:asciiTheme="majorHAnsi" w:eastAsiaTheme="majorEastAsia" w:hAnsiTheme="majorHAnsi" w:cstheme="majorBidi"/>
+                                  <w:rFonts w:eastAsiaTheme="majorEastAsia" w:cstheme="majorBidi"/>
                                   <w:caps/>
-                                  <w:color w:val="8496B0" w:themeColor="text2" w:themeTint="99"/>
                                   <w:sz w:val="68"/>
                                   <w:szCs w:val="68"/>
                                 </w:rPr>
                               </w:pPr>
                               <w:r>
                                 <w:rPr>
-                                  <w:rFonts w:asciiTheme="majorHAnsi" w:eastAsiaTheme="majorEastAsia" w:hAnsiTheme="majorHAnsi" w:cstheme="majorBidi"/>
+                                  <w:rFonts w:eastAsiaTheme="majorEastAsia" w:cstheme="majorBidi"/>
                                   <w:caps/>
-                                  <w:color w:val="8496B0" w:themeColor="text2" w:themeTint="99"/>
                                   <w:sz w:val="64"/>
                                   <w:szCs w:val="64"/>
                                 </w:rPr>
@@ -251,7 +246,7 @@
                             <w:pStyle w:val="NoSpacing"/>
                             <w:spacing w:before="120"/>
                             <w:rPr>
-                              <w:color w:val="4472C4" w:themeColor="accent1"/>
+                              <w:color w:val="C00000"/>
                               <w:sz w:val="36"/>
                               <w:szCs w:val="36"/>
                             </w:rPr>
@@ -259,7 +254,7 @@
                           <w:sdt>
                             <w:sdtPr>
                               <w:rPr>
-                                <w:color w:val="4472C4" w:themeColor="accent1"/>
+                                <w:color w:val="C00000"/>
                                 <w:sz w:val="36"/>
                                 <w:szCs w:val="36"/>
                               </w:rPr>
@@ -273,7 +268,7 @@
                             <w:sdtContent>
                               <w:r>
                                 <w:rPr>
-                                  <w:color w:val="4472C4" w:themeColor="accent1"/>
+                                  <w:color w:val="C00000"/>
                                   <w:sz w:val="36"/>
                                   <w:szCs w:val="36"/>
                                 </w:rPr>
@@ -284,6 +279,7 @@
                           <w:r>
                             <w:rPr>
                               <w:noProof/>
+                              <w:color w:val="C00000"/>
                             </w:rPr>
                             <w:t xml:space="preserve"> </w:t>
                           </w:r>
@@ -807,7 +803,7 @@
                   </wp:anchor>
                 </w:drawing>
               </mc:Choice>
-              <mc:Fallback xmlns:a14="http://schemas.microsoft.com/office/drawing/2010/main" xmlns:a="http://schemas.openxmlformats.org/drawingml/2006/main">
+              <mc:Fallback xmlns:a="http://schemas.openxmlformats.org/drawingml/2006/main" xmlns:a14="http://schemas.microsoft.com/office/drawing/2010/main">
                 <w:pict>
                   <v:group id="Group 2" style="position:absolute;margin-left:0;margin-top:0;width:432.65pt;height:448.55pt;z-index:-251656192;mso-width-percent:706;mso-height-percent:566;mso-left-percent:220;mso-top-percent:300;mso-position-horizontal-relative:page;mso-position-vertical-relative:page;mso-width-percent:706;mso-height-percent:566;mso-left-percent:220;mso-top-percent:300" coordsize="43291,44910" o:spid="_x0000_s1026" w14:anchorId="20695CE7" o:gfxdata="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">
                     <o:lock v:ext="edit" aspectratio="t"/>
@@ -891,14 +887,14 @@
                                   <w:pStyle w:val="NoSpacing"/>
                                   <w:jc w:val="right"/>
                                   <w:rPr>
-                                    <w:color w:val="4472C4" w:themeColor="accent1"/>
+                                    <w:color w:val="C00000"/>
                                     <w:sz w:val="36"/>
                                     <w:szCs w:val="36"/>
                                   </w:rPr>
                                 </w:pPr>
                                 <w:r>
                                   <w:rPr>
-                                    <w:color w:val="4472C4" w:themeColor="accent1"/>
+                                    <w:color w:val="C00000"/>
                                     <w:sz w:val="36"/>
                                     <w:szCs w:val="36"/>
                                   </w:rPr>
@@ -906,7 +902,7 @@
                                 </w:r>
                                 <w:r>
                                   <w:rPr>
-                                    <w:color w:val="4472C4" w:themeColor="accent1"/>
+                                    <w:color w:val="C00000"/>
                                     <w:sz w:val="36"/>
                                     <w:szCs w:val="36"/>
                                   </w:rPr>
@@ -914,7 +910,7 @@
                                 </w:r>
                                 <w:r>
                                   <w:rPr>
-                                    <w:color w:val="4472C4" w:themeColor="accent1"/>
+                                    <w:color w:val="C00000"/>
                                     <w:sz w:val="36"/>
                                     <w:szCs w:val="36"/>
                                   </w:rPr>
@@ -922,7 +918,7 @@
                                 </w:r>
                                 <w:r>
                                   <w:rPr>
-                                    <w:color w:val="4472C4" w:themeColor="accent1"/>
+                                    <w:color w:val="C00000"/>
                                     <w:sz w:val="36"/>
                                     <w:szCs w:val="36"/>
                                   </w:rPr>
@@ -930,7 +926,7 @@
                                 </w:r>
                                 <w:r>
                                   <w:rPr>
-                                    <w:color w:val="4472C4" w:themeColor="accent1"/>
+                                    <w:color w:val="C00000"/>
                                     <w:sz w:val="36"/>
                                     <w:szCs w:val="36"/>
                                   </w:rPr>
@@ -938,7 +934,7 @@
                                 </w:r>
                                 <w:r>
                                   <w:rPr>
-                                    <w:color w:val="4472C4" w:themeColor="accent1"/>
+                                    <w:color w:val="C00000"/>
                                     <w:sz w:val="36"/>
                                     <w:szCs w:val="36"/>
                                   </w:rPr>
@@ -946,7 +942,7 @@
                                 </w:r>
                                 <w:r>
                                   <w:rPr>
-                                    <w:color w:val="4472C4" w:themeColor="accent1"/>
+                                    <w:color w:val="C00000"/>
                                     <w:sz w:val="36"/>
                                     <w:szCs w:val="36"/>
                                   </w:rPr>
@@ -954,7 +950,7 @@
                                 </w:r>
                                 <w:r>
                                   <w:rPr>
-                                    <w:color w:val="4472C4" w:themeColor="accent1"/>
+                                    <w:color w:val="C00000"/>
                                     <w:sz w:val="36"/>
                                     <w:szCs w:val="36"/>
                                   </w:rPr>
@@ -966,7 +962,7 @@
                                   <w:pStyle w:val="NoSpacing"/>
                                   <w:jc w:val="right"/>
                                   <w:rPr>
-                                    <w:color w:val="4472C4" w:themeColor="accent1"/>
+                                    <w:color w:val="C00000"/>
                                     <w:sz w:val="36"/>
                                     <w:szCs w:val="36"/>
                                   </w:rPr>
@@ -974,7 +970,7 @@
                                 <w:sdt>
                                   <w:sdtPr>
                                     <w:rPr>
-                                      <w:color w:val="4472C4" w:themeColor="accent1"/>
+                                      <w:color w:val="C00000"/>
                                       <w:sz w:val="36"/>
                                       <w:szCs w:val="36"/>
                                     </w:rPr>
@@ -988,7 +984,7 @@
                                   <w:sdtContent>
                                     <w:r>
                                       <w:rPr>
-                                        <w:color w:val="4472C4" w:themeColor="accent1"/>
+                                        <w:color w:val="C00000"/>
                                         <w:sz w:val="36"/>
                                         <w:szCs w:val="36"/>
                                       </w:rPr>
@@ -997,7 +993,7 @@
                                     <w:proofErr w:type="spellStart"/>
                                     <w:r>
                                       <w:rPr>
-                                        <w:color w:val="4472C4" w:themeColor="accent1"/>
+                                        <w:color w:val="C00000"/>
                                         <w:sz w:val="36"/>
                                         <w:szCs w:val="36"/>
                                       </w:rPr>
@@ -1006,7 +1002,7 @@
                                     <w:proofErr w:type="spellEnd"/>
                                     <w:r>
                                       <w:rPr>
-                                        <w:color w:val="4472C4" w:themeColor="accent1"/>
+                                        <w:color w:val="C00000"/>
                                         <w:sz w:val="36"/>
                                         <w:szCs w:val="36"/>
                                       </w:rPr>
@@ -1045,14 +1041,14 @@
                             <w:pStyle w:val="NoSpacing"/>
                             <w:jc w:val="right"/>
                             <w:rPr>
-                              <w:color w:val="4472C4" w:themeColor="accent1"/>
+                              <w:color w:val="C00000"/>
                               <w:sz w:val="36"/>
                               <w:szCs w:val="36"/>
                             </w:rPr>
                           </w:pPr>
                           <w:r>
                             <w:rPr>
-                              <w:color w:val="4472C4" w:themeColor="accent1"/>
+                              <w:color w:val="C00000"/>
                               <w:sz w:val="36"/>
                               <w:szCs w:val="36"/>
                             </w:rPr>
@@ -1060,7 +1056,7 @@
                           </w:r>
                           <w:r>
                             <w:rPr>
-                              <w:color w:val="4472C4" w:themeColor="accent1"/>
+                              <w:color w:val="C00000"/>
                               <w:sz w:val="36"/>
                               <w:szCs w:val="36"/>
                             </w:rPr>
@@ -1068,7 +1064,7 @@
                           </w:r>
                           <w:r>
                             <w:rPr>
-                              <w:color w:val="4472C4" w:themeColor="accent1"/>
+                              <w:color w:val="C00000"/>
                               <w:sz w:val="36"/>
                               <w:szCs w:val="36"/>
                             </w:rPr>
@@ -1076,7 +1072,7 @@
                           </w:r>
                           <w:r>
                             <w:rPr>
-                              <w:color w:val="4472C4" w:themeColor="accent1"/>
+                              <w:color w:val="C00000"/>
                               <w:sz w:val="36"/>
                               <w:szCs w:val="36"/>
                             </w:rPr>
@@ -1084,7 +1080,7 @@
                           </w:r>
                           <w:r>
                             <w:rPr>
-                              <w:color w:val="4472C4" w:themeColor="accent1"/>
+                              <w:color w:val="C00000"/>
                               <w:sz w:val="36"/>
                               <w:szCs w:val="36"/>
                             </w:rPr>
@@ -1092,7 +1088,7 @@
                           </w:r>
                           <w:r>
                             <w:rPr>
-                              <w:color w:val="4472C4" w:themeColor="accent1"/>
+                              <w:color w:val="C00000"/>
                               <w:sz w:val="36"/>
                               <w:szCs w:val="36"/>
                             </w:rPr>
@@ -1100,7 +1096,7 @@
                           </w:r>
                           <w:r>
                             <w:rPr>
-                              <w:color w:val="4472C4" w:themeColor="accent1"/>
+                              <w:color w:val="C00000"/>
                               <w:sz w:val="36"/>
                               <w:szCs w:val="36"/>
                             </w:rPr>
@@ -1108,7 +1104,7 @@
                           </w:r>
                           <w:r>
                             <w:rPr>
-                              <w:color w:val="4472C4" w:themeColor="accent1"/>
+                              <w:color w:val="C00000"/>
                               <w:sz w:val="36"/>
                               <w:szCs w:val="36"/>
                             </w:rPr>
@@ -1120,7 +1116,7 @@
                             <w:pStyle w:val="NoSpacing"/>
                             <w:jc w:val="right"/>
                             <w:rPr>
-                              <w:color w:val="4472C4" w:themeColor="accent1"/>
+                              <w:color w:val="C00000"/>
                               <w:sz w:val="36"/>
                               <w:szCs w:val="36"/>
                             </w:rPr>
@@ -1128,7 +1124,7 @@
                           <w:sdt>
                             <w:sdtPr>
                               <w:rPr>
-                                <w:color w:val="4472C4" w:themeColor="accent1"/>
+                                <w:color w:val="C00000"/>
                                 <w:sz w:val="36"/>
                                 <w:szCs w:val="36"/>
                               </w:rPr>
@@ -1142,7 +1138,7 @@
                             <w:sdtContent>
                               <w:r>
                                 <w:rPr>
-                                  <w:color w:val="4472C4" w:themeColor="accent1"/>
+                                  <w:color w:val="C00000"/>
                                   <w:sz w:val="36"/>
                                   <w:szCs w:val="36"/>
                                 </w:rPr>
@@ -1151,7 +1147,7 @@
                               <w:proofErr w:type="spellStart"/>
                               <w:r>
                                 <w:rPr>
-                                  <w:color w:val="4472C4" w:themeColor="accent1"/>
+                                  <w:color w:val="C00000"/>
                                   <w:sz w:val="36"/>
                                   <w:szCs w:val="36"/>
                                 </w:rPr>
@@ -1160,7 +1156,7 @@
                               <w:proofErr w:type="spellEnd"/>
                               <w:r>
                                 <w:rPr>
-                                  <w:color w:val="4472C4" w:themeColor="accent1"/>
+                                  <w:color w:val="C00000"/>
                                   <w:sz w:val="36"/>
                                   <w:szCs w:val="36"/>
                                 </w:rPr>
@@ -1203,6 +1199,7 @@
       </w:sdtPr>
       <w:sdtEndPr>
         <w:rPr>
+          <w:rFonts w:ascii="SF Pro" w:hAnsi="SF Pro"/>
           <w:noProof/>
         </w:rPr>
       </w:sdtEndPr>
@@ -2932,10 +2929,10 @@
         <w:tblLook w:val="04A0" w:firstRow="1" w:lastRow="0" w:firstColumn="1" w:lastColumn="0" w:noHBand="0" w:noVBand="1"/>
       </w:tblPr>
       <w:tblGrid>
-        <w:gridCol w:w="1882"/>
-        <w:gridCol w:w="1375"/>
-        <w:gridCol w:w="1688"/>
-        <w:gridCol w:w="4405"/>
+        <w:gridCol w:w="1870"/>
+        <w:gridCol w:w="1484"/>
+        <w:gridCol w:w="1671"/>
+        <w:gridCol w:w="4325"/>
       </w:tblGrid>
       <w:tr>
         <w:tc>
@@ -3006,7 +3003,7 @@
           </w:tcPr>
           <w:p>
             <w:r>
-              <w:t>v0.4-04.26.2023</w:t>
+              <w:t>v0.4.1-04.29.2023</w:t>
             </w:r>
           </w:p>
         </w:tc>
@@ -3016,7 +3013,7 @@
           </w:tcPr>
           <w:p>
             <w:r>
-              <w:t>04/26/2023</w:t>
+              <w:t>04/29/2023</w:t>
             </w:r>
           </w:p>
         </w:tc>
@@ -3036,7 +3033,7 @@
           </w:tcPr>
           <w:p>
             <w:r>
-              <w:t>Finalize Segment One, Two and begin/finalize Segment Three</w:t>
+              <w:t>Small design revisions</w:t>
             </w:r>
           </w:p>
         </w:tc>
@@ -3048,7 +3045,7 @@
           </w:tcPr>
           <w:p>
             <w:r>
-              <w:t>v0.3-04.23.2023</w:t>
+              <w:t>v0.4-04.26.2023</w:t>
             </w:r>
           </w:p>
         </w:tc>
@@ -3058,7 +3055,7 @@
           </w:tcPr>
           <w:p>
             <w:r>
-              <w:t>04/23/2023</w:t>
+              <w:t>04/26/2023</w:t>
             </w:r>
           </w:p>
         </w:tc>
@@ -3078,7 +3075,7 @@
           </w:tcPr>
           <w:p>
             <w:r>
-              <w:t>Begin Segment Two – General design constraints segment</w:t>
+              <w:t>Finalize Segment One, Two and begin/finalize Segment Three</w:t>
             </w:r>
           </w:p>
         </w:tc>
@@ -3090,25 +3087,7 @@
           </w:tcPr>
           <w:p>
             <w:r>
-              <w:t>v0.</w:t>
-            </w:r>
-            <w:r>
-              <w:t>2</w:t>
-            </w:r>
-            <w:r>
-              <w:t>-0</w:t>
-            </w:r>
-            <w:r>
-              <w:t>3</w:t>
-            </w:r>
-            <w:r>
-              <w:t>.</w:t>
-            </w:r>
-            <w:r>
-              <w:t>07</w:t>
-            </w:r>
-            <w:r>
-              <w:t>.2023</w:t>
+              <w:t>v0.3-04.23.2023</w:t>
             </w:r>
           </w:p>
         </w:tc>
@@ -3118,16 +3097,7 @@
           </w:tcPr>
           <w:p>
             <w:r>
-              <w:t>03</w:t>
-            </w:r>
-            <w:r>
-              <w:t>/</w:t>
-            </w:r>
-            <w:r>
-              <w:t>07</w:t>
-            </w:r>
-            <w:r>
-              <w:t>/2023</w:t>
+              <w:t>04/23/2023</w:t>
             </w:r>
           </w:p>
         </w:tc>
@@ -3147,7 +3117,7 @@
           </w:tcPr>
           <w:p>
             <w:r>
-              <w:t>Begin Segment One – introduction and definition segment</w:t>
+              <w:t>Begin Segment Two – General design constraints segment</w:t>
             </w:r>
           </w:p>
         </w:tc>
@@ -3159,6 +3129,75 @@
           </w:tcPr>
           <w:p>
             <w:r>
+              <w:t>v0.</w:t>
+            </w:r>
+            <w:r>
+              <w:t>2</w:t>
+            </w:r>
+            <w:r>
+              <w:t>-0</w:t>
+            </w:r>
+            <w:r>
+              <w:t>3</w:t>
+            </w:r>
+            <w:r>
+              <w:t>.</w:t>
+            </w:r>
+            <w:r>
+              <w:t>07</w:t>
+            </w:r>
+            <w:r>
+              <w:t>.2023</w:t>
+            </w:r>
+          </w:p>
+        </w:tc>
+        <w:tc>
+          <w:tcPr>
+            <w:tcW w:w="1375" w:type="dxa"/>
+          </w:tcPr>
+          <w:p>
+            <w:r>
+              <w:t>03</w:t>
+            </w:r>
+            <w:r>
+              <w:t>/</w:t>
+            </w:r>
+            <w:r>
+              <w:t>07</w:t>
+            </w:r>
+            <w:r>
+              <w:t>/2023</w:t>
+            </w:r>
+          </w:p>
+        </w:tc>
+        <w:tc>
+          <w:tcPr>
+            <w:tcW w:w="1688" w:type="dxa"/>
+          </w:tcPr>
+          <w:p>
+            <w:r>
+              <w:t>Onel Jimenez</w:t>
+            </w:r>
+          </w:p>
+        </w:tc>
+        <w:tc>
+          <w:tcPr>
+            <w:tcW w:w="4405" w:type="dxa"/>
+          </w:tcPr>
+          <w:p>
+            <w:r>
+              <w:t>Begin Segment One – introduction and definition segment</w:t>
+            </w:r>
+          </w:p>
+        </w:tc>
+      </w:tr>
+      <w:tr>
+        <w:tc>
+          <w:tcPr>
+            <w:tcW w:w="1882" w:type="dxa"/>
+          </w:tcPr>
+          <w:p>
+            <w:r>
               <w:t>v0.1-02.27.2023</w:t>
             </w:r>
           </w:p>
@@ -4139,7 +4178,6 @@
         </w:numPr>
       </w:pPr>
       <w:r>
-        <w:lastRenderedPageBreak/>
         <w:t xml:space="preserve">A donation form that allows users to submit </w:t>
       </w:r>
       <w:proofErr w:type="gramStart"/>
@@ -4157,6 +4195,7 @@
         </w:numPr>
       </w:pPr>
       <w:r>
+        <w:lastRenderedPageBreak/>
         <w:t>A page for user-related settings, such as profile settings</w:t>
       </w:r>
     </w:p>
@@ -6377,6 +6416,10 @@
   <w:style w:type="paragraph" w:default="1" w:styleId="Normal">
     <w:name w:val="Normal"/>
     <w:qFormat/>
+    <w:rsid w:val="00F1317E"/>
+    <w:rPr>
+      <w:rFonts w:ascii="SF Pro" w:hAnsi="SF Pro"/>
+    </w:rPr>
   </w:style>
   <w:style w:type="paragraph" w:styleId="Heading1">
     <w:name w:val="heading 1"/>
@@ -6385,7 +6428,7 @@
     <w:link w:val="Heading1Char"/>
     <w:uiPriority w:val="9"/>
     <w:qFormat/>
-    <w:rsid w:val="002A176F"/>
+    <w:rsid w:val="00F1317E"/>
     <w:pPr>
       <w:keepNext/>
       <w:keepLines/>
@@ -6394,7 +6437,7 @@
     </w:pPr>
     <w:rPr>
       <w:rFonts w:asciiTheme="majorHAnsi" w:eastAsiaTheme="majorEastAsia" w:hAnsiTheme="majorHAnsi" w:cstheme="majorBidi"/>
-      <w:color w:val="2F5496" w:themeColor="accent1" w:themeShade="BF"/>
+      <w:color w:val="C00000"/>
       <w:sz w:val="32"/>
       <w:szCs w:val="32"/>
     </w:rPr>
@@ -6407,7 +6450,7 @@
     <w:uiPriority w:val="9"/>
     <w:unhideWhenUsed/>
     <w:qFormat/>
-    <w:rsid w:val="00B12F00"/>
+    <w:rsid w:val="00F1317E"/>
     <w:pPr>
       <w:keepNext/>
       <w:keepLines/>
@@ -6416,7 +6459,7 @@
     </w:pPr>
     <w:rPr>
       <w:rFonts w:asciiTheme="majorHAnsi" w:eastAsiaTheme="majorEastAsia" w:hAnsiTheme="majorHAnsi" w:cstheme="majorBidi"/>
-      <w:color w:val="2F5496" w:themeColor="accent1" w:themeShade="BF"/>
+      <w:color w:val="C00000"/>
       <w:sz w:val="26"/>
       <w:szCs w:val="26"/>
     </w:rPr>
@@ -6429,7 +6472,7 @@
     <w:uiPriority w:val="9"/>
     <w:unhideWhenUsed/>
     <w:qFormat/>
-    <w:rsid w:val="00AF1F45"/>
+    <w:rsid w:val="00F1317E"/>
     <w:pPr>
       <w:keepNext/>
       <w:keepLines/>
@@ -6438,7 +6481,7 @@
     </w:pPr>
     <w:rPr>
       <w:rFonts w:asciiTheme="majorHAnsi" w:eastAsiaTheme="majorEastAsia" w:hAnsiTheme="majorHAnsi" w:cstheme="majorBidi"/>
-      <w:color w:val="1F3763" w:themeColor="accent1" w:themeShade="7F"/>
+      <w:color w:val="C00000"/>
     </w:rPr>
   </w:style>
   <w:style w:type="character" w:default="1" w:styleId="DefaultParagraphFont">
@@ -6473,9 +6516,9 @@
     <w:link w:val="NoSpacingChar"/>
     <w:uiPriority w:val="1"/>
     <w:qFormat/>
-    <w:rsid w:val="003306D5"/>
+    <w:rsid w:val="00206050"/>
     <w:rPr>
-      <w:rFonts w:eastAsiaTheme="minorEastAsia"/>
+      <w:rFonts w:ascii="SF Pro" w:eastAsiaTheme="minorEastAsia" w:hAnsi="SF Pro"/>
       <w:sz w:val="22"/>
       <w:szCs w:val="22"/>
       <w:lang w:eastAsia="zh-CN"/>
@@ -6486,9 +6529,9 @@
     <w:basedOn w:val="DefaultParagraphFont"/>
     <w:link w:val="NoSpacing"/>
     <w:uiPriority w:val="1"/>
-    <w:rsid w:val="003306D5"/>
+    <w:rsid w:val="00206050"/>
     <w:rPr>
-      <w:rFonts w:eastAsiaTheme="minorEastAsia"/>
+      <w:rFonts w:ascii="SF Pro" w:eastAsiaTheme="minorEastAsia" w:hAnsi="SF Pro"/>
       <w:sz w:val="22"/>
       <w:szCs w:val="22"/>
       <w:lang w:eastAsia="zh-CN"/>
@@ -6499,10 +6542,10 @@
     <w:basedOn w:val="DefaultParagraphFont"/>
     <w:link w:val="Heading1"/>
     <w:uiPriority w:val="9"/>
-    <w:rsid w:val="002A176F"/>
+    <w:rsid w:val="00F1317E"/>
     <w:rPr>
       <w:rFonts w:asciiTheme="majorHAnsi" w:eastAsiaTheme="majorEastAsia" w:hAnsiTheme="majorHAnsi" w:cstheme="majorBidi"/>
-      <w:color w:val="2F5496" w:themeColor="accent1" w:themeShade="BF"/>
+      <w:color w:val="C00000"/>
       <w:sz w:val="32"/>
       <w:szCs w:val="32"/>
     </w:rPr>
@@ -6765,10 +6808,10 @@
     <w:basedOn w:val="DefaultParagraphFont"/>
     <w:link w:val="Heading2"/>
     <w:uiPriority w:val="9"/>
-    <w:rsid w:val="00B12F00"/>
+    <w:rsid w:val="00F1317E"/>
     <w:rPr>
       <w:rFonts w:asciiTheme="majorHAnsi" w:eastAsiaTheme="majorEastAsia" w:hAnsiTheme="majorHAnsi" w:cstheme="majorBidi"/>
-      <w:color w:val="2F5496" w:themeColor="accent1" w:themeShade="BF"/>
+      <w:color w:val="C00000"/>
       <w:sz w:val="26"/>
       <w:szCs w:val="26"/>
     </w:rPr>
@@ -6789,10 +6832,10 @@
     <w:basedOn w:val="DefaultParagraphFont"/>
     <w:link w:val="Heading3"/>
     <w:uiPriority w:val="9"/>
-    <w:rsid w:val="00AF1F45"/>
+    <w:rsid w:val="00F1317E"/>
     <w:rPr>
       <w:rFonts w:asciiTheme="majorHAnsi" w:eastAsiaTheme="majorEastAsia" w:hAnsiTheme="majorHAnsi" w:cstheme="majorBidi"/>
-      <w:color w:val="1F3763" w:themeColor="accent1" w:themeShade="7F"/>
+      <w:color w:val="C00000"/>
     </w:rPr>
   </w:style>
   <w:style w:type="character" w:styleId="UnresolvedMention">
@@ -6817,6 +6860,75 @@
     <w:rPr>
       <w:color w:val="954F72" w:themeColor="followedHyperlink"/>
       <w:u w:val="single"/>
+    </w:rPr>
+  </w:style>
+  <w:style w:type="paragraph" w:styleId="Title">
+    <w:name w:val="Title"/>
+    <w:basedOn w:val="Normal"/>
+    <w:next w:val="Normal"/>
+    <w:link w:val="TitleChar"/>
+    <w:uiPriority w:val="10"/>
+    <w:qFormat/>
+    <w:rsid w:val="00206050"/>
+    <w:pPr>
+      <w:contextualSpacing/>
+    </w:pPr>
+    <w:rPr>
+      <w:rFonts w:eastAsiaTheme="majorEastAsia" w:cstheme="majorBidi"/>
+      <w:spacing w:val="-10"/>
+      <w:kern w:val="28"/>
+      <w:sz w:val="56"/>
+      <w:szCs w:val="56"/>
+    </w:rPr>
+  </w:style>
+  <w:style w:type="character" w:customStyle="1" w:styleId="TitleChar">
+    <w:name w:val="Title Char"/>
+    <w:basedOn w:val="DefaultParagraphFont"/>
+    <w:link w:val="Title"/>
+    <w:uiPriority w:val="10"/>
+    <w:rsid w:val="00206050"/>
+    <w:rPr>
+      <w:rFonts w:ascii="SF Pro" w:eastAsiaTheme="majorEastAsia" w:hAnsi="SF Pro" w:cstheme="majorBidi"/>
+      <w:spacing w:val="-10"/>
+      <w:kern w:val="28"/>
+      <w:sz w:val="56"/>
+      <w:szCs w:val="56"/>
+    </w:rPr>
+  </w:style>
+  <w:style w:type="paragraph" w:styleId="Subtitle">
+    <w:name w:val="Subtitle"/>
+    <w:basedOn w:val="Normal"/>
+    <w:next w:val="Normal"/>
+    <w:link w:val="SubtitleChar"/>
+    <w:uiPriority w:val="11"/>
+    <w:qFormat/>
+    <w:rsid w:val="00206050"/>
+    <w:pPr>
+      <w:numPr>
+        <w:ilvl w:val="1"/>
+      </w:numPr>
+      <w:spacing w:after="160"/>
+    </w:pPr>
+    <w:rPr>
+      <w:rFonts w:eastAsiaTheme="minorEastAsia"/>
+      <w:color w:val="5A5A5A" w:themeColor="text1" w:themeTint="A5"/>
+      <w:spacing w:val="15"/>
+      <w:sz w:val="22"/>
+      <w:szCs w:val="22"/>
+    </w:rPr>
+  </w:style>
+  <w:style w:type="character" w:customStyle="1" w:styleId="SubtitleChar">
+    <w:name w:val="Subtitle Char"/>
+    <w:basedOn w:val="DefaultParagraphFont"/>
+    <w:link w:val="Subtitle"/>
+    <w:uiPriority w:val="11"/>
+    <w:rsid w:val="00206050"/>
+    <w:rPr>
+      <w:rFonts w:ascii="SF Pro" w:eastAsiaTheme="minorEastAsia" w:hAnsi="SF Pro"/>
+      <w:color w:val="5A5A5A" w:themeColor="text1" w:themeTint="A5"/>
+      <w:spacing w:val="15"/>
+      <w:sz w:val="22"/>
+      <w:szCs w:val="22"/>
     </w:rPr>
   </w:style>
 </w:styles>

</xml_diff>